<commit_message>
A little more of the user guide. Time for a beer.
</commit_message>
<xml_diff>
--- a/dev/documentation/userGuide.docx
+++ b/dev/documentation/userGuide.docx
@@ -162,7 +162,7 @@
           <w:sz w:val="32"/>
           <w:szCs w:val="32"/>
         </w:rPr>
-        <w:t>Introduction</w:t>
+        <w:t>Welcome</w:t>
       </w:r>
     </w:p>
     <w:p>
@@ -201,18 +201,84 @@
           <w:sz w:val="24"/>
           <w:szCs w:val="24"/>
         </w:rPr>
-        <w:t xml:space="preserve">Welcome, and congratulations </w:t>
-      </w:r>
-      <w:r>
-        <w:rPr>
-          <w:rStyle w:val="BookTitle"/>
-          <w:rFonts w:ascii="Times New Roman" w:hAnsi="Times New Roman" w:cs="Times New Roman"/>
-          <w:b w:val="0"/>
-          <w:i w:val="0"/>
-          <w:sz w:val="24"/>
-          <w:szCs w:val="24"/>
-        </w:rPr>
-        <w:t xml:space="preserve">on your acquisition of the University Survey System. This is a free (if you paid for it, go get your money back!) software package that was initially developed for Nate Bryant </w:t>
+        <w:t>Welcome</w:t>
+      </w:r>
+      <w:r>
+        <w:rPr>
+          <w:rStyle w:val="BookTitle"/>
+          <w:rFonts w:ascii="Times New Roman" w:hAnsi="Times New Roman" w:cs="Times New Roman"/>
+          <w:b w:val="0"/>
+          <w:i w:val="0"/>
+          <w:sz w:val="24"/>
+          <w:szCs w:val="24"/>
+        </w:rPr>
+        <w:t xml:space="preserve"> to</w:t>
+      </w:r>
+      <w:r>
+        <w:rPr>
+          <w:rStyle w:val="BookTitle"/>
+          <w:rFonts w:ascii="Times New Roman" w:hAnsi="Times New Roman" w:cs="Times New Roman"/>
+          <w:b w:val="0"/>
+          <w:i w:val="0"/>
+          <w:sz w:val="24"/>
+          <w:szCs w:val="24"/>
+        </w:rPr>
+        <w:t xml:space="preserve"> the University Survey System</w:t>
+      </w:r>
+      <w:r>
+        <w:rPr>
+          <w:rStyle w:val="BookTitle"/>
+          <w:rFonts w:ascii="Times New Roman" w:hAnsi="Times New Roman" w:cs="Times New Roman"/>
+          <w:b w:val="0"/>
+          <w:i w:val="0"/>
+          <w:sz w:val="24"/>
+          <w:szCs w:val="24"/>
+        </w:rPr>
+        <w:t xml:space="preserve"> (USS)</w:t>
+      </w:r>
+      <w:r>
+        <w:rPr>
+          <w:rStyle w:val="BookTitle"/>
+          <w:rFonts w:ascii="Times New Roman" w:hAnsi="Times New Roman" w:cs="Times New Roman"/>
+          <w:b w:val="0"/>
+          <w:i w:val="0"/>
+          <w:sz w:val="24"/>
+          <w:szCs w:val="24"/>
+        </w:rPr>
+        <w:t>!</w:t>
+      </w:r>
+      <w:r>
+        <w:rPr>
+          <w:rStyle w:val="BookTitle"/>
+          <w:rFonts w:ascii="Times New Roman" w:hAnsi="Times New Roman" w:cs="Times New Roman"/>
+          <w:b w:val="0"/>
+          <w:i w:val="0"/>
+          <w:sz w:val="24"/>
+          <w:szCs w:val="24"/>
+        </w:rPr>
+        <w:t xml:space="preserve"> This is a free (if you paid </w:t>
+      </w:r>
+      <w:r>
+        <w:rPr>
+          <w:rStyle w:val="BookTitle"/>
+          <w:rFonts w:ascii="Times New Roman" w:hAnsi="Times New Roman" w:cs="Times New Roman"/>
+          <w:b w:val="0"/>
+          <w:i w:val="0"/>
+          <w:sz w:val="24"/>
+          <w:szCs w:val="24"/>
+        </w:rPr>
+        <w:t>to get to</w:t>
+      </w:r>
+      <w:r>
+        <w:rPr>
+          <w:rStyle w:val="BookTitle"/>
+          <w:rFonts w:ascii="Times New Roman" w:hAnsi="Times New Roman" w:cs="Times New Roman"/>
+          <w:b w:val="0"/>
+          <w:i w:val="0"/>
+          <w:sz w:val="24"/>
+          <w:szCs w:val="24"/>
+        </w:rPr>
+        <w:t xml:space="preserve"> it, go get your money back!) software package that was initially developed for Nate Bryant </w:t>
       </w:r>
       <w:r>
         <w:rPr>
@@ -278,20 +344,31 @@
           <w:sz w:val="24"/>
           <w:szCs w:val="24"/>
         </w:rPr>
-        <w:t xml:space="preserve"> in the spring of 2018. Mr. Bryant was in need of a</w:t>
-      </w:r>
-      <w:bookmarkStart w:id="0" w:name="_GoBack"/>
-      <w:bookmarkEnd w:id="0"/>
-      <w:r>
-        <w:rPr>
-          <w:rStyle w:val="BookTitle"/>
-          <w:rFonts w:ascii="Times New Roman" w:hAnsi="Times New Roman" w:cs="Times New Roman"/>
-          <w:b w:val="0"/>
-          <w:i w:val="0"/>
-          <w:sz w:val="24"/>
-          <w:szCs w:val="24"/>
-        </w:rPr>
-        <w:t xml:space="preserve"> system through which he could determine the level of awareness of Career Services </w:t>
+        <w:t xml:space="preserve"> in the spring of 2018. Mr. Bryant </w:t>
+      </w:r>
+      <w:proofErr w:type="gramStart"/>
+      <w:r>
+        <w:rPr>
+          <w:rStyle w:val="BookTitle"/>
+          <w:rFonts w:ascii="Times New Roman" w:hAnsi="Times New Roman" w:cs="Times New Roman"/>
+          <w:b w:val="0"/>
+          <w:i w:val="0"/>
+          <w:sz w:val="24"/>
+          <w:szCs w:val="24"/>
+        </w:rPr>
+        <w:t>was in need of</w:t>
+      </w:r>
+      <w:proofErr w:type="gramEnd"/>
+      <w:r>
+        <w:rPr>
+          <w:rStyle w:val="BookTitle"/>
+          <w:rFonts w:ascii="Times New Roman" w:hAnsi="Times New Roman" w:cs="Times New Roman"/>
+          <w:b w:val="0"/>
+          <w:i w:val="0"/>
+          <w:sz w:val="24"/>
+          <w:szCs w:val="24"/>
+        </w:rPr>
+        <w:t xml:space="preserve"> a system through which he could determine the level of awareness of Career Services </w:t>
       </w:r>
       <w:r>
         <w:rPr>
@@ -324,7 +401,29 @@
           <w:sz w:val="24"/>
           <w:szCs w:val="24"/>
         </w:rPr>
-        <w:t>, and then provide resources to those departments accordingly. The capabilities of the software have been expanded to provide an easy-to-use survey system for all EWU faculty</w:t>
+        <w:t xml:space="preserve">, and </w:t>
+      </w:r>
+      <w:r>
+        <w:rPr>
+          <w:rStyle w:val="BookTitle"/>
+          <w:rFonts w:ascii="Times New Roman" w:hAnsi="Times New Roman" w:cs="Times New Roman"/>
+          <w:b w:val="0"/>
+          <w:i w:val="0"/>
+          <w:sz w:val="24"/>
+          <w:szCs w:val="24"/>
+        </w:rPr>
+        <w:t>subsequently</w:t>
+      </w:r>
+      <w:r>
+        <w:rPr>
+          <w:rStyle w:val="BookTitle"/>
+          <w:rFonts w:ascii="Times New Roman" w:hAnsi="Times New Roman" w:cs="Times New Roman"/>
+          <w:b w:val="0"/>
+          <w:i w:val="0"/>
+          <w:sz w:val="24"/>
+          <w:szCs w:val="24"/>
+        </w:rPr>
+        <w:t xml:space="preserve"> provide resources to those departments accordingly. The capabilities of the software have been expanded to provide an easy-to-use survey system for all EWU faculty</w:t>
       </w:r>
       <w:r>
         <w:rPr>
@@ -553,54 +652,76 @@
           <w:szCs w:val="24"/>
           <w:u w:val="single"/>
         </w:rPr>
-        <w:t>www.CHANGE THIS</w:t>
-      </w:r>
-      <w:r>
-        <w:rPr>
-          <w:rStyle w:val="BookTitle"/>
-          <w:rFonts w:ascii="Times New Roman" w:hAnsi="Times New Roman" w:cs="Times New Roman"/>
-          <w:b w:val="0"/>
-          <w:i w:val="0"/>
+        <w:t>www.CHANGE</w:t>
+      </w:r>
+      <w:r>
+        <w:rPr>
+          <w:rStyle w:val="BookTitle"/>
+          <w:rFonts w:ascii="Times New Roman" w:hAnsi="Times New Roman" w:cs="Times New Roman"/>
           <w:color w:val="00B050"/>
           <w:sz w:val="24"/>
           <w:szCs w:val="24"/>
-        </w:rPr>
-        <w:t xml:space="preserve"> </w:t>
-      </w:r>
-      <w:r>
-        <w:rPr>
-          <w:rStyle w:val="BookTitle"/>
-          <w:rFonts w:ascii="Times New Roman" w:hAnsi="Times New Roman" w:cs="Times New Roman"/>
-          <w:b w:val="0"/>
-          <w:i w:val="0"/>
-          <w:sz w:val="24"/>
-          <w:szCs w:val="24"/>
-        </w:rPr>
-        <w:t>/</w:t>
-      </w:r>
-      <w:proofErr w:type="spellStart"/>
-      <w:r>
-        <w:rPr>
-          <w:rStyle w:val="BookTitle"/>
-          <w:rFonts w:ascii="Times New Roman" w:hAnsi="Times New Roman" w:cs="Times New Roman"/>
-          <w:b w:val="0"/>
-          <w:i w:val="0"/>
-          <w:sz w:val="24"/>
-          <w:szCs w:val="24"/>
-        </w:rPr>
-        <w:t>csdss</w:t>
-      </w:r>
-      <w:proofErr w:type="spellEnd"/>
-      <w:r>
-        <w:rPr>
-          <w:rStyle w:val="BookTitle"/>
-          <w:rFonts w:ascii="Times New Roman" w:hAnsi="Times New Roman" w:cs="Times New Roman"/>
-          <w:b w:val="0"/>
-          <w:i w:val="0"/>
-          <w:sz w:val="24"/>
-          <w:szCs w:val="24"/>
-        </w:rPr>
-        <w:t>/dev/pollster/pSignup.html</w:t>
+          <w:u w:val="single"/>
+        </w:rPr>
+        <w:t>_</w:t>
+      </w:r>
+      <w:r>
+        <w:rPr>
+          <w:rStyle w:val="BookTitle"/>
+          <w:rFonts w:ascii="Times New Roman" w:hAnsi="Times New Roman" w:cs="Times New Roman"/>
+          <w:color w:val="00B050"/>
+          <w:sz w:val="24"/>
+          <w:szCs w:val="24"/>
+          <w:u w:val="single"/>
+        </w:rPr>
+        <w:t>THIS</w:t>
+      </w:r>
+      <w:r>
+        <w:rPr>
+          <w:rStyle w:val="BookTitle"/>
+          <w:rFonts w:ascii="Times New Roman" w:hAnsi="Times New Roman" w:cs="Times New Roman"/>
+          <w:b w:val="0"/>
+          <w:i w:val="0"/>
+          <w:sz w:val="24"/>
+          <w:szCs w:val="24"/>
+        </w:rPr>
+        <w:t>/csdss/dev/pollster/pSignup.html</w:t>
+      </w:r>
+      <w:r>
+        <w:rPr>
+          <w:rStyle w:val="BookTitle"/>
+          <w:rFonts w:ascii="Times New Roman" w:hAnsi="Times New Roman" w:cs="Times New Roman"/>
+          <w:b w:val="0"/>
+          <w:i w:val="0"/>
+          <w:sz w:val="24"/>
+          <w:szCs w:val="24"/>
+        </w:rPr>
+        <w:t>.</w:t>
+      </w:r>
+    </w:p>
+    <w:p>
+      <w:pPr>
+        <w:pStyle w:val="NoSpacing"/>
+        <w:ind w:left="1080"/>
+        <w:rPr>
+          <w:rStyle w:val="BookTitle"/>
+          <w:rFonts w:ascii="Times New Roman" w:hAnsi="Times New Roman" w:cs="Times New Roman"/>
+          <w:b w:val="0"/>
+          <w:i w:val="0"/>
+          <w:sz w:val="24"/>
+          <w:szCs w:val="24"/>
+        </w:rPr>
+      </w:pPr>
+      <w:r>
+        <w:rPr>
+          <w:rStyle w:val="BookTitle"/>
+          <w:rFonts w:ascii="Times New Roman" w:hAnsi="Times New Roman" w:cs="Times New Roman"/>
+          <w:b w:val="0"/>
+          <w:i w:val="0"/>
+          <w:sz w:val="24"/>
+          <w:szCs w:val="24"/>
+        </w:rPr>
+        <w:t>The software, at the time of this writing, is only accessible from IP addresses associated with the EWU network.</w:t>
       </w:r>
     </w:p>
     <w:p>
@@ -855,21 +976,153 @@
     </w:p>
     <w:p>
       <w:pPr>
-        <w:pStyle w:val="ListParagraph"/>
-        <w:rPr>
-          <w:rStyle w:val="BookTitle"/>
-          <w:rFonts w:ascii="Times New Roman" w:hAnsi="Times New Roman" w:cs="Times New Roman"/>
-          <w:b w:val="0"/>
-          <w:i w:val="0"/>
-          <w:sz w:val="24"/>
-          <w:szCs w:val="24"/>
-        </w:rPr>
-      </w:pPr>
+        <w:pStyle w:val="NoSpacing"/>
+        <w:ind w:left="1080"/>
+        <w:rPr>
+          <w:rStyle w:val="BookTitle"/>
+          <w:rFonts w:ascii="Times New Roman" w:hAnsi="Times New Roman" w:cs="Times New Roman"/>
+          <w:b w:val="0"/>
+          <w:i w:val="0"/>
+          <w:sz w:val="24"/>
+          <w:szCs w:val="24"/>
+        </w:rPr>
+      </w:pPr>
+      <w:r>
+        <w:rPr>
+          <w:rStyle w:val="BookTitle"/>
+          <w:rFonts w:ascii="Times New Roman" w:hAnsi="Times New Roman" w:cs="Times New Roman"/>
+          <w:b w:val="0"/>
+          <w:i w:val="0"/>
+          <w:sz w:val="24"/>
+          <w:szCs w:val="24"/>
+        </w:rPr>
+        <w:t>Upon successful account creation, you will be redirected to the Survey</w:t>
+      </w:r>
+      <w:r>
+        <w:rPr>
+          <w:rStyle w:val="BookTitle"/>
+          <w:rFonts w:ascii="Times New Roman" w:hAnsi="Times New Roman" w:cs="Times New Roman"/>
+          <w:b w:val="0"/>
+          <w:i w:val="0"/>
+          <w:sz w:val="24"/>
+          <w:szCs w:val="24"/>
+        </w:rPr>
+        <w:t xml:space="preserve"> </w:t>
+      </w:r>
+      <w:r>
+        <w:rPr>
+          <w:rStyle w:val="BookTitle"/>
+          <w:rFonts w:ascii="Times New Roman" w:hAnsi="Times New Roman" w:cs="Times New Roman"/>
+          <w:b w:val="0"/>
+          <w:i w:val="0"/>
+          <w:sz w:val="24"/>
+          <w:szCs w:val="24"/>
+        </w:rPr>
+        <w:t xml:space="preserve">Administrator Dashboard. </w:t>
+      </w:r>
+      <w:r>
+        <w:rPr>
+          <w:rStyle w:val="BookTitle"/>
+          <w:rFonts w:ascii="Times New Roman" w:hAnsi="Times New Roman" w:cs="Times New Roman"/>
+          <w:b w:val="0"/>
+          <w:i w:val="0"/>
+          <w:sz w:val="24"/>
+          <w:szCs w:val="24"/>
+        </w:rPr>
+        <w:t>For subsequent visits to the web</w:t>
+      </w:r>
+      <w:r>
+        <w:rPr>
+          <w:rStyle w:val="BookTitle"/>
+          <w:rFonts w:ascii="Times New Roman" w:hAnsi="Times New Roman" w:cs="Times New Roman"/>
+          <w:b w:val="0"/>
+          <w:i w:val="0"/>
+          <w:sz w:val="24"/>
+          <w:szCs w:val="24"/>
+        </w:rPr>
+        <w:t xml:space="preserve">site, this page can be reached from the login page, at: </w:t>
+      </w:r>
+      <w:r>
+        <w:rPr>
+          <w:rStyle w:val="BookTitle"/>
+          <w:rFonts w:ascii="Times New Roman" w:hAnsi="Times New Roman" w:cs="Times New Roman"/>
+          <w:color w:val="00B050"/>
+          <w:sz w:val="24"/>
+          <w:szCs w:val="24"/>
+          <w:u w:val="single"/>
+        </w:rPr>
+        <w:t>www.CHANGE</w:t>
+      </w:r>
+      <w:r>
+        <w:rPr>
+          <w:rStyle w:val="BookTitle"/>
+          <w:rFonts w:ascii="Times New Roman" w:hAnsi="Times New Roman" w:cs="Times New Roman"/>
+          <w:color w:val="00B050"/>
+          <w:sz w:val="24"/>
+          <w:szCs w:val="24"/>
+          <w:u w:val="single"/>
+        </w:rPr>
+        <w:t>_</w:t>
+      </w:r>
+      <w:r>
+        <w:rPr>
+          <w:rStyle w:val="BookTitle"/>
+          <w:rFonts w:ascii="Times New Roman" w:hAnsi="Times New Roman" w:cs="Times New Roman"/>
+          <w:color w:val="00B050"/>
+          <w:sz w:val="24"/>
+          <w:szCs w:val="24"/>
+          <w:u w:val="single"/>
+        </w:rPr>
+        <w:t>THIS</w:t>
+      </w:r>
+      <w:r>
+        <w:rPr>
+          <w:rStyle w:val="BookTitle"/>
+          <w:rFonts w:ascii="Times New Roman" w:hAnsi="Times New Roman" w:cs="Times New Roman"/>
+          <w:b w:val="0"/>
+          <w:i w:val="0"/>
+          <w:sz w:val="24"/>
+          <w:szCs w:val="24"/>
+        </w:rPr>
+        <w:t>/csdss/dev/pollster/p</w:t>
+      </w:r>
+      <w:r>
+        <w:rPr>
+          <w:rStyle w:val="BookTitle"/>
+          <w:rFonts w:ascii="Times New Roman" w:hAnsi="Times New Roman" w:cs="Times New Roman"/>
+          <w:b w:val="0"/>
+          <w:i w:val="0"/>
+          <w:sz w:val="24"/>
+          <w:szCs w:val="24"/>
+        </w:rPr>
+        <w:t>Login</w:t>
+      </w:r>
+      <w:r>
+        <w:rPr>
+          <w:rStyle w:val="BookTitle"/>
+          <w:rFonts w:ascii="Times New Roman" w:hAnsi="Times New Roman" w:cs="Times New Roman"/>
+          <w:b w:val="0"/>
+          <w:i w:val="0"/>
+          <w:sz w:val="24"/>
+          <w:szCs w:val="24"/>
+        </w:rPr>
+        <w:t>.html</w:t>
+      </w:r>
+      <w:r>
+        <w:rPr>
+          <w:rStyle w:val="BookTitle"/>
+          <w:rFonts w:ascii="Times New Roman" w:hAnsi="Times New Roman" w:cs="Times New Roman"/>
+          <w:b w:val="0"/>
+          <w:i w:val="0"/>
+          <w:sz w:val="24"/>
+          <w:szCs w:val="24"/>
+        </w:rPr>
+        <w:t>.</w:t>
+      </w:r>
     </w:p>
     <w:p>
       <w:pPr>
         <w:pStyle w:val="NoSpacing"/>
-        <w:ind w:left="1440"/>
         <w:rPr>
           <w:rStyle w:val="BookTitle"/>
           <w:rFonts w:ascii="Times New Roman" w:hAnsi="Times New Roman" w:cs="Times New Roman"/>
@@ -909,6 +1162,137 @@
         </w:rPr>
         <w:t>Using the USS</w:t>
       </w:r>
+    </w:p>
+    <w:p>
+      <w:pPr>
+        <w:pStyle w:val="NoSpacing"/>
+        <w:numPr>
+          <w:ilvl w:val="0"/>
+          <w:numId w:val="5"/>
+        </w:numPr>
+        <w:rPr>
+          <w:rStyle w:val="BookTitle"/>
+          <w:rFonts w:ascii="Times New Roman" w:hAnsi="Times New Roman" w:cs="Times New Roman"/>
+          <w:i w:val="0"/>
+          <w:sz w:val="24"/>
+          <w:szCs w:val="24"/>
+        </w:rPr>
+      </w:pPr>
+      <w:r>
+        <w:rPr>
+          <w:rStyle w:val="BookTitle"/>
+          <w:rFonts w:ascii="Times New Roman" w:hAnsi="Times New Roman" w:cs="Times New Roman"/>
+          <w:i w:val="0"/>
+          <w:sz w:val="24"/>
+          <w:szCs w:val="24"/>
+        </w:rPr>
+        <w:t xml:space="preserve">Creating </w:t>
+      </w:r>
+      <w:r>
+        <w:rPr>
+          <w:rStyle w:val="BookTitle"/>
+          <w:rFonts w:ascii="Times New Roman" w:hAnsi="Times New Roman" w:cs="Times New Roman"/>
+          <w:i w:val="0"/>
+          <w:sz w:val="24"/>
+          <w:szCs w:val="24"/>
+        </w:rPr>
+        <w:t>a survey</w:t>
+      </w:r>
+      <w:r>
+        <w:rPr>
+          <w:rStyle w:val="BookTitle"/>
+          <w:rFonts w:ascii="Times New Roman" w:hAnsi="Times New Roman" w:cs="Times New Roman"/>
+          <w:i w:val="0"/>
+          <w:sz w:val="24"/>
+          <w:szCs w:val="24"/>
+        </w:rPr>
+        <w:t>:</w:t>
+      </w:r>
+      <w:r>
+        <w:rPr>
+          <w:rStyle w:val="BookTitle"/>
+          <w:rFonts w:ascii="Times New Roman" w:hAnsi="Times New Roman" w:cs="Times New Roman"/>
+          <w:i w:val="0"/>
+          <w:sz w:val="24"/>
+          <w:szCs w:val="24"/>
+        </w:rPr>
+        <w:t xml:space="preserve"> </w:t>
+      </w:r>
+      <w:r>
+        <w:rPr>
+          <w:rStyle w:val="BookTitle"/>
+          <w:rFonts w:ascii="Times New Roman" w:hAnsi="Times New Roman" w:cs="Times New Roman"/>
+          <w:b w:val="0"/>
+          <w:i w:val="0"/>
+          <w:sz w:val="24"/>
+          <w:szCs w:val="24"/>
+        </w:rPr>
+        <w:t xml:space="preserve">Click on the “Create Survey” button. You will be taken </w:t>
+      </w:r>
+      <w:r>
+        <w:rPr>
+          <w:rStyle w:val="BookTitle"/>
+          <w:rFonts w:ascii="Times New Roman" w:hAnsi="Times New Roman" w:cs="Times New Roman"/>
+          <w:b w:val="0"/>
+          <w:i w:val="0"/>
+          <w:sz w:val="24"/>
+          <w:szCs w:val="24"/>
+        </w:rPr>
+        <w:t xml:space="preserve">to a page to begin building your survey. Enter a title for the survey. This field is required. This title will be visible to everyone who takes the survey. It will also be used to identify the survey on your dashboard, and as an index to store results when a survey is completed. </w:t>
+      </w:r>
+    </w:p>
+    <w:p>
+      <w:pPr>
+        <w:pStyle w:val="NoSpacing"/>
+        <w:ind w:left="1080"/>
+        <w:rPr>
+          <w:rStyle w:val="BookTitle"/>
+          <w:rFonts w:ascii="Times New Roman" w:hAnsi="Times New Roman" w:cs="Times New Roman"/>
+          <w:b w:val="0"/>
+          <w:i w:val="0"/>
+          <w:sz w:val="24"/>
+          <w:szCs w:val="24"/>
+        </w:rPr>
+      </w:pPr>
+      <w:r>
+        <w:rPr>
+          <w:rStyle w:val="BookTitle"/>
+          <w:rFonts w:ascii="Times New Roman" w:hAnsi="Times New Roman" w:cs="Times New Roman"/>
+          <w:b w:val="0"/>
+          <w:i w:val="0"/>
+          <w:sz w:val="24"/>
+          <w:szCs w:val="24"/>
+        </w:rPr>
+        <w:t xml:space="preserve">The other text box on this page is for instructions that will be presented to survey-takers when they first access the survey. These instructions will be specific to this survey. You are not required to enter instructions, but this is the only place where you can guarantee that all survey respondents will see </w:t>
+      </w:r>
+      <w:r>
+        <w:rPr>
+          <w:rStyle w:val="BookTitle"/>
+          <w:rFonts w:ascii="Times New Roman" w:hAnsi="Times New Roman" w:cs="Times New Roman"/>
+          <w:b w:val="0"/>
+          <w:i w:val="0"/>
+          <w:sz w:val="24"/>
+          <w:szCs w:val="24"/>
+        </w:rPr>
+        <w:t>any instructions or explanations that you’d like to impart before they begin answering questions.</w:t>
+      </w:r>
+      <w:bookmarkStart w:id="0" w:name="_GoBack"/>
+      <w:bookmarkEnd w:id="0"/>
+    </w:p>
+    <w:p>
+      <w:pPr>
+        <w:pStyle w:val="NoSpacing"/>
+        <w:ind w:left="720"/>
+        <w:rPr>
+          <w:rStyle w:val="BookTitle"/>
+          <w:rFonts w:ascii="Times New Roman" w:hAnsi="Times New Roman" w:cs="Times New Roman"/>
+          <w:b w:val="0"/>
+          <w:i w:val="0"/>
+          <w:color w:val="FF0000"/>
+          <w:sz w:val="32"/>
+          <w:szCs w:val="32"/>
+        </w:rPr>
+      </w:pPr>
     </w:p>
     <w:p>
       <w:pPr>
@@ -1343,14 +1727,14 @@
   <w:abstractNum w:abstractNumId="4" w15:restartNumberingAfterBreak="0">
     <w:nsid w:val="66B4658A"/>
     <w:multiLevelType w:val="hybridMultilevel"/>
-    <w:tmpl w:val="6960E8DE"/>
+    <w:tmpl w:val="C21EA0F6"/>
     <w:lvl w:ilvl="0" w:tplc="04090001">
       <w:start w:val="1"/>
       <w:numFmt w:val="bullet"/>
       <w:lvlText w:val=""/>
       <w:lvlJc w:val="left"/>
       <w:pPr>
-        <w:ind w:left="1440" w:hanging="360"/>
+        <w:ind w:left="1080" w:hanging="360"/>
       </w:pPr>
       <w:rPr>
         <w:rFonts w:ascii="Symbol" w:hAnsi="Symbol" w:hint="default"/>
@@ -1362,7 +1746,7 @@
       <w:lvlText w:val="o"/>
       <w:lvlJc w:val="left"/>
       <w:pPr>
-        <w:ind w:left="2160" w:hanging="360"/>
+        <w:ind w:left="1800" w:hanging="360"/>
       </w:pPr>
       <w:rPr>
         <w:rFonts w:ascii="Courier New" w:hAnsi="Courier New" w:cs="Courier New" w:hint="default"/>
@@ -1374,7 +1758,7 @@
       <w:lvlText w:val=""/>
       <w:lvlJc w:val="left"/>
       <w:pPr>
-        <w:ind w:left="2880" w:hanging="360"/>
+        <w:ind w:left="2520" w:hanging="360"/>
       </w:pPr>
       <w:rPr>
         <w:rFonts w:ascii="Wingdings" w:hAnsi="Wingdings" w:hint="default"/>
@@ -1386,7 +1770,7 @@
       <w:lvlText w:val=""/>
       <w:lvlJc w:val="left"/>
       <w:pPr>
-        <w:ind w:left="3600" w:hanging="360"/>
+        <w:ind w:left="3240" w:hanging="360"/>
       </w:pPr>
       <w:rPr>
         <w:rFonts w:ascii="Symbol" w:hAnsi="Symbol" w:hint="default"/>
@@ -1398,7 +1782,7 @@
       <w:lvlText w:val="o"/>
       <w:lvlJc w:val="left"/>
       <w:pPr>
-        <w:ind w:left="4320" w:hanging="360"/>
+        <w:ind w:left="3960" w:hanging="360"/>
       </w:pPr>
       <w:rPr>
         <w:rFonts w:ascii="Courier New" w:hAnsi="Courier New" w:cs="Courier New" w:hint="default"/>
@@ -1410,7 +1794,7 @@
       <w:lvlText w:val=""/>
       <w:lvlJc w:val="left"/>
       <w:pPr>
-        <w:ind w:left="5040" w:hanging="360"/>
+        <w:ind w:left="4680" w:hanging="360"/>
       </w:pPr>
       <w:rPr>
         <w:rFonts w:ascii="Wingdings" w:hAnsi="Wingdings" w:hint="default"/>
@@ -1422,7 +1806,7 @@
       <w:lvlText w:val=""/>
       <w:lvlJc w:val="left"/>
       <w:pPr>
-        <w:ind w:left="5760" w:hanging="360"/>
+        <w:ind w:left="5400" w:hanging="360"/>
       </w:pPr>
       <w:rPr>
         <w:rFonts w:ascii="Symbol" w:hAnsi="Symbol" w:hint="default"/>
@@ -1434,7 +1818,7 @@
       <w:lvlText w:val="o"/>
       <w:lvlJc w:val="left"/>
       <w:pPr>
-        <w:ind w:left="6480" w:hanging="360"/>
+        <w:ind w:left="6120" w:hanging="360"/>
       </w:pPr>
       <w:rPr>
         <w:rFonts w:ascii="Courier New" w:hAnsi="Courier New" w:cs="Courier New" w:hint="default"/>
@@ -1446,7 +1830,7 @@
       <w:lvlText w:val=""/>
       <w:lvlJc w:val="left"/>
       <w:pPr>
-        <w:ind w:left="7200" w:hanging="360"/>
+        <w:ind w:left="6840" w:hanging="360"/>
       </w:pPr>
       <w:rPr>
         <w:rFonts w:ascii="Wingdings" w:hAnsi="Wingdings" w:hint="default"/>
@@ -2334,7 +2718,7 @@
 </file>
 
 <file path=customXml/itemProps1.xml><?xml version="1.0" encoding="utf-8"?>
-<ds:datastoreItem xmlns:ds="http://schemas.openxmlformats.org/officeDocument/2006/customXml" ds:itemID="{6A03AEC1-BFBB-4312-8B4D-25542B8360E8}">
+<ds:datastoreItem xmlns:ds="http://schemas.openxmlformats.org/officeDocument/2006/customXml" ds:itemID="{A31B869F-9706-4EEF-94E0-D8A9E152D074}">
   <ds:schemaRefs>
     <ds:schemaRef ds:uri="http://schemas.openxmlformats.org/officeDocument/2006/bibliography"/>
   </ds:schemaRefs>

</xml_diff>